<commit_message>
Improve 2.2 styling and add heading to 2.3
</commit_message>
<xml_diff>
--- a/D2.3-group-14.docx
+++ b/D2.3-group-14.docx
@@ -1,6 +1,6 @@
 
 <file path=word/document.xml><?xml version="1.0" encoding="utf-8"?>
-<w:document xmlns:wpc="http://schemas.microsoft.com/office/word/2010/wordprocessingCanvas" xmlns:mo="http://schemas.microsoft.com/office/mac/office/2008/main" xmlns:mc="http://schemas.openxmlformats.org/markup-compatibility/2006" xmlns:mv="urn:schemas-microsoft-com:mac:vml" xmlns:o="urn:schemas-microsoft-com:office:office" xmlns:r="http://schemas.openxmlformats.org/officeDocument/2006/relationships" xmlns:m="http://schemas.openxmlformats.org/officeDocument/2006/math" xmlns:v="urn:schemas-microsoft-com:vml" xmlns:wp14="http://schemas.microsoft.com/office/word/2010/wordprocessingDrawing" xmlns:wp="http://schemas.openxmlformats.org/drawingml/2006/wordprocessingDrawing" xmlns:w10="urn:schemas-microsoft-com:office:word" xmlns:w="http://schemas.openxmlformats.org/wordprocessingml/2006/main" xmlns:w14="http://schemas.microsoft.com/office/word/2010/wordml" xmlns:wpg="http://schemas.microsoft.com/office/word/2010/wordprocessingGroup" xmlns:wpi="http://schemas.microsoft.com/office/word/2010/wordprocessingInk" xmlns:wne="http://schemas.microsoft.com/office/word/2006/wordml" xmlns:wps="http://schemas.microsoft.com/office/word/2010/wordprocessingShape" mc:Ignorable="w14 wp14">
+<w:document xmlns:ve="http://schemas.openxmlformats.org/markup-compatibility/2006" xmlns:o="urn:schemas-microsoft-com:office:office" xmlns:r="http://schemas.openxmlformats.org/officeDocument/2006/relationships" xmlns:m="http://schemas.openxmlformats.org/officeDocument/2006/math" xmlns:v="urn:schemas-microsoft-com:vml" xmlns:wp="http://schemas.openxmlformats.org/drawingml/2006/wordprocessingDrawing" xmlns:w10="urn:schemas-microsoft-com:office:word" xmlns:w="http://schemas.openxmlformats.org/wordprocessingml/2006/main" xmlns:wne="http://schemas.microsoft.com/office/word/2006/wordml">
   <w:body>
     <w:p>
       <w:pPr>
@@ -13,7 +13,7 @@
           <w:noProof/>
         </w:rPr>
         <w:drawing>
-          <wp:inline distT="0" distB="0" distL="114300" distR="114300" wp14:anchorId="32B3594F" wp14:editId="2575F7D4">
+          <wp:inline distT="0" distB="0" distL="114300" distR="114300">
             <wp:extent cx="5534025" cy="466725"/>
             <wp:effectExtent l="0" t="0" r="0" b="0"/>
             <wp:docPr id="1" name="image01.png"/>
@@ -26,7 +26,7 @@
                     <pic:cNvPicPr preferRelativeResize="0"/>
                   </pic:nvPicPr>
                   <pic:blipFill>
-                    <a:blip r:embed="rId5" cstate="print"/>
+                    <a:blip r:embed="rId4" cstate="print"/>
                     <a:srcRect/>
                     <a:stretch>
                       <a:fillRect/>
@@ -64,7 +64,43 @@
           <w:sz w:val="24"/>
           <w:szCs w:val="24"/>
         </w:rPr>
-        <w:t>Hayden Aupperle, Gage Cottrell, Peter Huettl, Garrison Smith</w:t>
+        <w:t xml:space="preserve">Hayden </w:t>
+      </w:r>
+      <w:proofErr w:type="spellStart"/>
+      <w:r>
+        <w:rPr>
+          <w:rFonts w:ascii="Times New Roman" w:eastAsia="Times New Roman" w:hAnsi="Times New Roman" w:cs="Times New Roman"/>
+          <w:sz w:val="24"/>
+          <w:szCs w:val="24"/>
+        </w:rPr>
+        <w:t>Aupperle</w:t>
+      </w:r>
+      <w:proofErr w:type="spellEnd"/>
+      <w:r>
+        <w:rPr>
+          <w:rFonts w:ascii="Times New Roman" w:eastAsia="Times New Roman" w:hAnsi="Times New Roman" w:cs="Times New Roman"/>
+          <w:sz w:val="24"/>
+          <w:szCs w:val="24"/>
+        </w:rPr>
+        <w:t xml:space="preserve">, Gage Cottrell, Peter </w:t>
+      </w:r>
+      <w:proofErr w:type="spellStart"/>
+      <w:r>
+        <w:rPr>
+          <w:rFonts w:ascii="Times New Roman" w:eastAsia="Times New Roman" w:hAnsi="Times New Roman" w:cs="Times New Roman"/>
+          <w:sz w:val="24"/>
+          <w:szCs w:val="24"/>
+        </w:rPr>
+        <w:t>Huettl</w:t>
+      </w:r>
+      <w:proofErr w:type="spellEnd"/>
+      <w:r>
+        <w:rPr>
+          <w:rFonts w:ascii="Times New Roman" w:eastAsia="Times New Roman" w:hAnsi="Times New Roman" w:cs="Times New Roman"/>
+          <w:sz w:val="24"/>
+          <w:szCs w:val="24"/>
+        </w:rPr>
+        <w:t>, Garrison Smith</w:t>
       </w:r>
     </w:p>
     <w:p>
@@ -94,7 +130,7 @@
           <w:rFonts w:ascii="Times New Roman" w:hAnsi="Times New Roman" w:cs="Times New Roman"/>
         </w:rPr>
       </w:pPr>
-      <w:hyperlink r:id="rId6">
+      <w:hyperlink r:id="rId5">
         <w:r>
           <w:rPr>
             <w:rFonts w:ascii="Times New Roman" w:eastAsia="Times New Roman" w:hAnsi="Times New Roman" w:cs="Times New Roman"/>
@@ -106,7 +142,7 @@
           <w:t>https://github.com/petetetete/cs386-project</w:t>
         </w:r>
       </w:hyperlink>
-      <w:hyperlink r:id="rId7"/>
+      <w:hyperlink r:id="rId6"/>
     </w:p>
     <w:p>
       <w:pPr>
@@ -193,44 +229,67 @@
           <w:sz w:val="24"/>
           <w:szCs w:val="24"/>
         </w:rPr>
-        <w:t>Marco Gerosa</w:t>
-      </w:r>
-    </w:p>
-    <w:p>
-      <w:pPr>
-        <w:rPr>
-          <w:rFonts w:ascii="Times New Roman" w:hAnsi="Times New Roman" w:cs="Times New Roman"/>
-          <w:sz w:val="24"/>
-          <w:szCs w:val="24"/>
-        </w:rPr>
-      </w:pPr>
-    </w:p>
-    <w:p>
-      <w:pPr>
-        <w:rPr>
-          <w:rFonts w:ascii="Times New Roman" w:hAnsi="Times New Roman" w:cs="Times New Roman"/>
-          <w:sz w:val="24"/>
-          <w:szCs w:val="24"/>
-        </w:rPr>
-      </w:pPr>
-      <w:r>
-        <w:rPr>
-          <w:rFonts w:ascii="Times New Roman" w:hAnsi="Times New Roman" w:cs="Times New Roman"/>
-          <w:sz w:val="24"/>
-          <w:szCs w:val="24"/>
-        </w:rPr>
-        <w:t>[CREATE 3 USER STORIES EACH ON THE TRELLO BOARD]</w:t>
-      </w:r>
-    </w:p>
-    <w:p>
-      <w:pPr>
-        <w:rPr>
-          <w:rFonts w:ascii="Times New Roman" w:hAnsi="Times New Roman" w:cs="Times New Roman"/>
-          <w:sz w:val="24"/>
-          <w:szCs w:val="24"/>
-        </w:rPr>
-      </w:pPr>
-      <w:hyperlink r:id="rId8" w:history="1">
+        <w:t xml:space="preserve">Marco </w:t>
+      </w:r>
+      <w:proofErr w:type="spellStart"/>
+      <w:r>
+        <w:rPr>
+          <w:rFonts w:ascii="Times New Roman" w:eastAsia="Times New Roman" w:hAnsi="Times New Roman" w:cs="Times New Roman"/>
+          <w:sz w:val="24"/>
+          <w:szCs w:val="24"/>
+        </w:rPr>
+        <w:t>Gerosa</w:t>
+      </w:r>
+      <w:proofErr w:type="spellEnd"/>
+    </w:p>
+    <w:p>
+      <w:pPr>
+        <w:rPr>
+          <w:rFonts w:ascii="Times New Roman" w:hAnsi="Times New Roman" w:cs="Times New Roman"/>
+          <w:sz w:val="24"/>
+          <w:szCs w:val="24"/>
+        </w:rPr>
+      </w:pPr>
+    </w:p>
+    <w:p>
+      <w:pPr>
+        <w:rPr>
+          <w:rFonts w:ascii="Times New Roman" w:hAnsi="Times New Roman" w:cs="Times New Roman"/>
+          <w:b/>
+          <w:sz w:val="28"/>
+          <w:szCs w:val="24"/>
+        </w:rPr>
+      </w:pPr>
+      <w:proofErr w:type="spellStart"/>
+      <w:r>
+        <w:rPr>
+          <w:rFonts w:ascii="Times New Roman" w:hAnsi="Times New Roman" w:cs="Times New Roman"/>
+          <w:b/>
+          <w:sz w:val="28"/>
+          <w:szCs w:val="24"/>
+        </w:rPr>
+        <w:t>Trello</w:t>
+      </w:r>
+      <w:proofErr w:type="spellEnd"/>
+      <w:r>
+        <w:rPr>
+          <w:rFonts w:ascii="Times New Roman" w:hAnsi="Times New Roman" w:cs="Times New Roman"/>
+          <w:b/>
+          <w:sz w:val="28"/>
+          <w:szCs w:val="24"/>
+        </w:rPr>
+        <w:t xml:space="preserve"> Board:</w:t>
+      </w:r>
+    </w:p>
+    <w:p>
+      <w:pPr>
+        <w:rPr>
+          <w:rFonts w:ascii="Times New Roman" w:hAnsi="Times New Roman" w:cs="Times New Roman"/>
+          <w:sz w:val="24"/>
+          <w:szCs w:val="24"/>
+        </w:rPr>
+      </w:pPr>
+      <w:hyperlink r:id="rId7" w:history="1">
         <w:r>
           <w:rPr>
             <w:rStyle w:val="Hyperlink"/>
@@ -282,12 +341,21 @@
         </w:rPr>
         <w:t xml:space="preserve">Peter – Created the </w:t>
       </w:r>
-      <w:r>
-        <w:rPr>
-          <w:rFonts w:ascii="Times New Roman" w:eastAsia="Times New Roman" w:hAnsi="Times New Roman" w:cs="Times New Roman"/>
-          <w:sz w:val="24"/>
-        </w:rPr>
-        <w:t>Trello board and its lists</w:t>
+      <w:proofErr w:type="spellStart"/>
+      <w:r>
+        <w:rPr>
+          <w:rFonts w:ascii="Times New Roman" w:eastAsia="Times New Roman" w:hAnsi="Times New Roman" w:cs="Times New Roman"/>
+          <w:sz w:val="24"/>
+        </w:rPr>
+        <w:t>Trello</w:t>
+      </w:r>
+      <w:proofErr w:type="spellEnd"/>
+      <w:r>
+        <w:rPr>
+          <w:rFonts w:ascii="Times New Roman" w:eastAsia="Times New Roman" w:hAnsi="Times New Roman" w:cs="Times New Roman"/>
+          <w:sz w:val="24"/>
+        </w:rPr>
+        <w:t xml:space="preserve"> board and its lists</w:t>
       </w:r>
       <w:r>
         <w:rPr>
@@ -378,7 +446,7 @@
 </file>
 
 <file path=word/styles.xml><?xml version="1.0" encoding="utf-8"?>
-<w:styles xmlns:mc="http://schemas.openxmlformats.org/markup-compatibility/2006" xmlns:r="http://schemas.openxmlformats.org/officeDocument/2006/relationships" xmlns:w="http://schemas.openxmlformats.org/wordprocessingml/2006/main" xmlns:w14="http://schemas.microsoft.com/office/word/2010/wordml" mc:Ignorable="w14">
+<w:styles xmlns:r="http://schemas.openxmlformats.org/officeDocument/2006/relationships" xmlns:w="http://schemas.openxmlformats.org/wordprocessingml/2006/main">
   <w:docDefaults>
     <w:rPrDefault>
       <w:rPr>
@@ -394,7 +462,7 @@
       </w:pPr>
     </w:pPrDefault>
   </w:docDefaults>
-  <w:latentStyles w:defLockedState="0" w:defUIPriority="99" w:defSemiHidden="1" w:defUnhideWhenUsed="1" w:defQFormat="0" w:count="276">
+  <w:latentStyles w:defLockedState="0" w:defUIPriority="99" w:defSemiHidden="1" w:defUnhideWhenUsed="1" w:defQFormat="0" w:count="267">
     <w:lsdException w:name="Normal" w:semiHidden="0" w:uiPriority="0" w:unhideWhenUsed="0" w:qFormat="1"/>
     <w:lsdException w:name="heading 1" w:semiHidden="0" w:uiPriority="9" w:unhideWhenUsed="0" w:qFormat="1"/>
     <w:lsdException w:name="heading 2" w:uiPriority="9" w:qFormat="1"/>
@@ -549,6 +617,7 @@
     <w:uiPriority w:val="99"/>
     <w:semiHidden/>
     <w:unhideWhenUsed/>
+    <w:qFormat/>
     <w:tblPr>
       <w:tblInd w:w="0" w:type="dxa"/>
       <w:tblCellMar>
@@ -615,6 +684,18 @@
       <w:rFonts w:ascii="Tahoma" w:hAnsi="Tahoma" w:cs="Tahoma"/>
       <w:sz w:val="16"/>
       <w:szCs w:val="16"/>
+    </w:rPr>
+  </w:style>
+  <w:style w:type="character" w:styleId="FollowedHyperlink">
+    <w:name w:val="FollowedHyperlink"/>
+    <w:basedOn w:val="DefaultParagraphFont"/>
+    <w:uiPriority w:val="99"/>
+    <w:semiHidden/>
+    <w:unhideWhenUsed/>
+    <w:rsid w:val="0040709A"/>
+    <w:rPr>
+      <w:color w:val="954F72" w:themeColor="followedHyperlink"/>
+      <w:u w:val="single"/>
     </w:rPr>
   </w:style>
 </w:styles>
@@ -1061,7 +1142,7 @@
   <a:extraClrSchemeLst/>
   <a:extLst>
     <a:ext uri="{05A4C25C-085E-4340-85A3-A5531E510DB2}">
-      <thm15:themeFamily xmlns="" xmlns:thm15="http://schemas.microsoft.com/office/thememl/2012/main" name="Office Theme" id="{62F939B6-93AF-4DB8-9C6B-D6C7DFDC589F}" vid="{4A3C46E8-61CC-4603-A589-7422A47A8E4A}"/>
+      <thm15:themeFamily xmlns:thm15="http://schemas.microsoft.com/office/thememl/2012/main" xmlns="" name="Office Theme" id="{62F939B6-93AF-4DB8-9C6B-D6C7DFDC589F}" vid="{4A3C46E8-61CC-4603-A589-7422A47A8E4A}"/>
     </a:ext>
   </a:extLst>
 </a:theme>

</xml_diff>